<commit_message>
j'ai oublié de commit! super ...
</commit_message>
<xml_diff>
--- a/Paiement/tableau_de_bord.docx
+++ b/Paiement/tableau_de_bord.docx
@@ -81,11 +81,16 @@
       </w:r>
     </w:p>
     <w:p>
-      <w:r>
-        <w:t>Architecture</w:t>
-      </w:r>
-      <w:r>
-        <w:t xml:space="preserve"> = micro-service :</w:t>
+      <w:pPr>
+        <w:rPr>
+          <w:color w:val="A5A5A5" w:themeColor="accent3"/>
+        </w:rPr>
+      </w:pPr>
+      <w:r>
+        <w:rPr>
+          <w:color w:val="A5A5A5" w:themeColor="accent3"/>
+        </w:rPr>
+        <w:t>Architecture = micro-service :</w:t>
       </w:r>
     </w:p>
     <w:p>
@@ -95,25 +100,93 @@
           <w:ilvl w:val="0"/>
           <w:numId w:val="3"/>
         </w:numPr>
-      </w:pPr>
-      <w:r>
+        <w:rPr>
+          <w:color w:val="A5A5A5" w:themeColor="accent3"/>
+        </w:rPr>
+      </w:pPr>
+      <w:r>
+        <w:rPr>
+          <w:color w:val="A5A5A5" w:themeColor="accent3"/>
+        </w:rPr>
         <w:t xml:space="preserve">Car on ne veut pas qu’un service n’ayant pas de rapport avec un autre </w:t>
       </w:r>
       <w:r>
+        <w:rPr>
+          <w:color w:val="A5A5A5" w:themeColor="accent3"/>
+        </w:rPr>
         <w:t>ait</w:t>
       </w:r>
       <w:r>
+        <w:rPr>
+          <w:color w:val="A5A5A5" w:themeColor="accent3"/>
+        </w:rPr>
         <w:t xml:space="preserve"> une influence sur son fonctionnement / état. Par exemple le service de boutique qui casserait le serveur sur une architecture monolithique casserait l’entièreté du jeu y compris les parties en ligne.</w:t>
       </w:r>
     </w:p>
     <w:p>
       <w:pPr>
+        <w:jc w:val="both"/>
         <w:rPr>
           <w:b/>
           <w:bCs/>
-          <w:u w:val="single"/>
         </w:rPr>
       </w:pPr>
+      <w:r>
+        <w:rPr>
+          <w:b/>
+          <w:bCs/>
+        </w:rPr>
+        <w:t>Cluster</w:t>
+      </w:r>
+      <w:r>
+        <w:rPr>
+          <w:b/>
+          <w:bCs/>
+        </w:rPr>
+        <w:t xml:space="preserve"> DATABASE : </w:t>
+      </w:r>
+    </w:p>
+    <w:p>
+      <w:pPr>
+        <w:pStyle w:val="Paragraphedeliste"/>
+        <w:numPr>
+          <w:ilvl w:val="0"/>
+          <w:numId w:val="3"/>
+        </w:numPr>
+        <w:jc w:val="both"/>
+        <w:rPr>
+          <w:b/>
+          <w:bCs/>
+        </w:rPr>
+      </w:pPr>
+      <w:r>
+        <w:rPr>
+          <w:b/>
+          <w:bCs/>
+        </w:rPr>
+        <w:t>Disponibilité : service continu, si une db tombe en panne, on en a une de secours</w:t>
+      </w:r>
+    </w:p>
+    <w:p>
+      <w:pPr>
+        <w:pStyle w:val="Paragraphedeliste"/>
+        <w:numPr>
+          <w:ilvl w:val="0"/>
+          <w:numId w:val="3"/>
+        </w:numPr>
+        <w:jc w:val="both"/>
+        <w:rPr>
+          <w:b/>
+          <w:bCs/>
+        </w:rPr>
+      </w:pPr>
+      <w:r>
+        <w:rPr>
+          <w:b/>
+          <w:bCs/>
+        </w:rPr>
+        <w:t>Résilience des données : Si une base de données est morte ou altérée, les données utilisateurs peuvent être récupérée sur cette base de données de backup</w:t>
+      </w:r>
     </w:p>
     <w:p>
       <w:r>
@@ -207,10 +280,7 @@
         </w:numPr>
       </w:pPr>
       <w:r>
-        <w:t>Depuis le menu principal,</w:t>
-      </w:r>
-      <w:r>
-        <w:t xml:space="preserve"> va sur le catalogue</w:t>
+        <w:t>Depuis le menu principal, va sur le catalogue</w:t>
       </w:r>
     </w:p>
     <w:p>
@@ -375,6 +445,7 @@
         </w:numPr>
       </w:pPr>
       <w:r>
+        <w:lastRenderedPageBreak/>
         <w:t>Ceci envoi une requête POST à Stripe</w:t>
       </w:r>
     </w:p>
@@ -410,6 +481,9 @@
     </w:p>
     <w:p>
       <w:r>
+        <w:rPr>
+          <w:noProof/>
+        </w:rPr>
         <w:drawing>
           <wp:inline distT="0" distB="0" distL="0" distR="0" wp14:anchorId="5E7E96BF" wp14:editId="79DC5395">
             <wp:extent cx="5760720" cy="2618740"/>
@@ -455,6 +529,9 @@
     </w:p>
     <w:p>
       <w:r>
+        <w:rPr>
+          <w:noProof/>
+        </w:rPr>
         <w:drawing>
           <wp:inline distT="0" distB="0" distL="0" distR="0" wp14:anchorId="4CB0039A" wp14:editId="17870949">
             <wp:extent cx="5740695" cy="4330923"/>
@@ -494,17 +571,43 @@
     </w:p>
     <w:p>
       <w:r>
-        <w:t>Modele C4 :</w:t>
-      </w:r>
-    </w:p>
-    <w:p>
-      <w:pPr>
-        <w:pStyle w:val="Paragraphedeliste"/>
-        <w:numPr>
-          <w:ilvl w:val="0"/>
-          <w:numId w:val="2"/>
-        </w:numPr>
-      </w:pPr>
+        <w:lastRenderedPageBreak/>
+        <w:drawing>
+          <wp:inline distT="0" distB="0" distL="0" distR="0" wp14:anchorId="0922F2DF" wp14:editId="387AD7B8">
+            <wp:extent cx="5760720" cy="2768600"/>
+            <wp:effectExtent l="0" t="0" r="0" b="0"/>
+            <wp:docPr id="790173580" name="Image 1"/>
+            <wp:cNvGraphicFramePr>
+              <a:graphicFrameLocks xmlns:a="http://schemas.openxmlformats.org/drawingml/2006/main" noChangeAspect="1"/>
+            </wp:cNvGraphicFramePr>
+            <a:graphic xmlns:a="http://schemas.openxmlformats.org/drawingml/2006/main">
+              <a:graphicData uri="http://schemas.openxmlformats.org/drawingml/2006/picture">
+                <pic:pic xmlns:pic="http://schemas.openxmlformats.org/drawingml/2006/picture">
+                  <pic:nvPicPr>
+                    <pic:cNvPr id="790173580" name=""/>
+                    <pic:cNvPicPr/>
+                  </pic:nvPicPr>
+                  <pic:blipFill>
+                    <a:blip r:embed="rId7"/>
+                    <a:stretch>
+                      <a:fillRect/>
+                    </a:stretch>
+                  </pic:blipFill>
+                  <pic:spPr>
+                    <a:xfrm>
+                      <a:off x="0" y="0"/>
+                      <a:ext cx="5760720" cy="2768600"/>
+                    </a:xfrm>
+                    <a:prstGeom prst="rect">
+                      <a:avLst/>
+                    </a:prstGeom>
+                  </pic:spPr>
+                </pic:pic>
+              </a:graphicData>
+            </a:graphic>
+          </wp:inline>
+        </w:drawing>
+      </w:r>
     </w:p>
     <w:sectPr>
       <w:pgSz w:w="11906" w:h="16838"/>

</xml_diff>